<commit_message>
drag drop input ok
</commit_message>
<xml_diff>
--- a/Configurator_Offer.docx
+++ b/Configurator_Offer.docx
@@ -93,6 +93,7 @@
         <w:autoSpaceDN w:val="0"/>
         <w:adjustRightInd w:val="0"/>
         <w:spacing w:after="0" w:line="240" w:lineRule="auto"/>
+        <w:jc w:val="both"/>
         <w:rPr>
           <w:rFonts w:ascii="ArialMT" w:eastAsia="ArialMT" w:cs="ArialMT"/>
           <w:color w:val="000000"/>
@@ -145,6 +146,14 @@
           <w:color w:val="000000"/>
           <w:lang w:val="en-US"/>
         </w:rPr>
+        <w:t xml:space="preserve"> (voltage, speed, torque and temperature)</w:t>
+      </w:r>
+      <w:r>
+        <w:rPr>
+          <w:rFonts w:ascii="ArialMT" w:eastAsia="ArialMT" w:cs="ArialMT"/>
+          <w:color w:val="000000"/>
+          <w:lang w:val="en-US"/>
+        </w:rPr>
         <w:t xml:space="preserve">. </w:t>
       </w:r>
       <w:r>
@@ -201,7 +210,23 @@
           <w:color w:val="000000"/>
           <w:lang w:val="en-US"/>
         </w:rPr>
-        <w:t>(.pptx presentation)</w:t>
+        <w:t>(.pptx presentation</w:t>
+      </w:r>
+      <w:r>
+        <w:rPr>
+          <w:rFonts w:ascii="ArialMT" w:eastAsia="ArialMT" w:cs="ArialMT"/>
+          <w:color w:val="000000"/>
+          <w:lang w:val="en-US"/>
+        </w:rPr>
+        <w:t xml:space="preserve"> and Faulhaber configurator</w:t>
+      </w:r>
+      <w:r>
+        <w:rPr>
+          <w:rFonts w:ascii="ArialMT" w:eastAsia="ArialMT" w:cs="ArialMT"/>
+          <w:color w:val="000000"/>
+          <w:lang w:val="en-US"/>
+        </w:rPr>
+        <w:t>)</w:t>
       </w:r>
       <w:r>
         <w:rPr>
@@ -769,7 +794,6 @@
           <w:color w:val="000000"/>
           <w:lang w:val="en-US"/>
         </w:rPr>
-        <w:lastRenderedPageBreak/>
         <w:t>Maintenance</w:t>
       </w:r>
     </w:p>
@@ -1015,6 +1039,7 @@
           <w:szCs w:val="40"/>
           <w:lang w:val="en-US"/>
         </w:rPr>
+        <w:lastRenderedPageBreak/>
         <w:t>Notes</w:t>
       </w:r>
     </w:p>
@@ -1135,12 +1160,14 @@
         <w:rPr>
           <w:rFonts w:ascii="ArialMT" w:eastAsia="ArialMT" w:cs="ArialMT"/>
           <w:color w:val="000000"/>
-        </w:rPr>
-      </w:pPr>
-      <w:r>
-        <w:rPr>
-          <w:rFonts w:ascii="ArialMT" w:eastAsia="ArialMT" w:cs="ArialMT"/>
-          <w:color w:val="000000"/>
+          <w:lang w:val="en-US"/>
+        </w:rPr>
+      </w:pPr>
+      <w:r>
+        <w:rPr>
+          <w:rFonts w:ascii="ArialMT" w:eastAsia="ArialMT" w:cs="ArialMT"/>
+          <w:color w:val="000000"/>
+          <w:lang w:val="en-US"/>
         </w:rPr>
         <w:t>be increased</w:t>
       </w:r>
@@ -1654,6 +1681,7 @@
     <w:lsdException w:name="HTML Sample" w:semiHidden="1" w:unhideWhenUsed="1"/>
     <w:lsdException w:name="HTML Typewriter" w:semiHidden="1" w:unhideWhenUsed="1"/>
     <w:lsdException w:name="HTML Variable" w:semiHidden="1" w:unhideWhenUsed="1"/>
+    <w:lsdException w:name="Normal Table" w:semiHidden="1" w:unhideWhenUsed="1"/>
     <w:lsdException w:name="annotation subject" w:semiHidden="1" w:unhideWhenUsed="1"/>
     <w:lsdException w:name="No List" w:semiHidden="1" w:unhideWhenUsed="1"/>
     <w:lsdException w:name="Outline List 1" w:semiHidden="1" w:unhideWhenUsed="1"/>
@@ -1700,8 +1728,10 @@
     <w:lsdException w:name="Table Subtle 2" w:semiHidden="1" w:unhideWhenUsed="1"/>
     <w:lsdException w:name="Table Web 1" w:semiHidden="1" w:unhideWhenUsed="1"/>
     <w:lsdException w:name="Table Web 2" w:semiHidden="1" w:unhideWhenUsed="1"/>
+    <w:lsdException w:name="Table Web 3" w:semiHidden="1" w:unhideWhenUsed="1"/>
     <w:lsdException w:name="Balloon Text" w:semiHidden="1" w:unhideWhenUsed="1"/>
     <w:lsdException w:name="Table Grid" w:uiPriority="39"/>
+    <w:lsdException w:name="Table Theme" w:semiHidden="1" w:unhideWhenUsed="1"/>
     <w:lsdException w:name="Placeholder Text" w:semiHidden="1"/>
     <w:lsdException w:name="No Spacing" w:uiPriority="1" w:qFormat="1"/>
     <w:lsdException w:name="Light Shading" w:uiPriority="60"/>

</xml_diff>